<commit_message>
last commit for submission
</commit_message>
<xml_diff>
--- a/report-assignment-2.docx
+++ b/report-assignment-2.docx
@@ -566,11 +566,100 @@
     </w:p>
     <w:p>
       <w:pPr>
+        <w:jc w:val="center"/>
         <w:rPr>
           <w:rFonts w:ascii="Arial" w:hAnsi="Arial" w:cs="Arial"/>
-          <w:b/>
-          <w:sz w:val="48"/>
-          <w:szCs w:val="48"/>
+          <w:bCs/>
+          <w:i/>
+          <w:iCs/>
+          <w:sz w:val="32"/>
+          <w:szCs w:val="32"/>
+        </w:rPr>
+      </w:pPr>
+      <w:r>
+        <w:rPr>
+          <w:rFonts w:ascii="Arial" w:hAnsi="Arial" w:cs="Arial"/>
+          <w:bCs/>
+          <w:i/>
+          <w:iCs/>
+          <w:sz w:val="32"/>
+          <w:szCs w:val="32"/>
+        </w:rPr>
+        <w:lastRenderedPageBreak/>
+        <w:t xml:space="preserve">visit my repository on: </w:t>
+      </w:r>
+      <w:hyperlink r:id="rId5" w:history="1">
+        <w:r>
+          <w:rPr>
+            <w:rStyle w:val="Hyperlink"/>
+            <w:rFonts w:ascii="Arial" w:hAnsi="Arial" w:cs="Arial"/>
+            <w:bCs/>
+            <w:i/>
+            <w:iCs/>
+            <w:sz w:val="32"/>
+            <w:szCs w:val="32"/>
+          </w:rPr>
+          <w:t>https://github.co</w:t>
+        </w:r>
+        <w:r>
+          <w:rPr>
+            <w:rStyle w:val="Hyperlink"/>
+            <w:rFonts w:ascii="Arial" w:hAnsi="Arial" w:cs="Arial"/>
+            <w:bCs/>
+            <w:i/>
+            <w:iCs/>
+            <w:sz w:val="32"/>
+            <w:szCs w:val="32"/>
+          </w:rPr>
+          <w:t>m</w:t>
+        </w:r>
+        <w:r>
+          <w:rPr>
+            <w:rStyle w:val="Hyperlink"/>
+            <w:rFonts w:ascii="Arial" w:hAnsi="Arial" w:cs="Arial"/>
+            <w:bCs/>
+            <w:i/>
+            <w:iCs/>
+            <w:sz w:val="32"/>
+            <w:szCs w:val="32"/>
+          </w:rPr>
+          <w:t>/andyd</w:t>
+        </w:r>
+        <w:r>
+          <w:rPr>
+            <w:rStyle w:val="Hyperlink"/>
+            <w:rFonts w:ascii="Arial" w:hAnsi="Arial" w:cs="Arial"/>
+            <w:bCs/>
+            <w:i/>
+            <w:iCs/>
+            <w:sz w:val="32"/>
+            <w:szCs w:val="32"/>
+          </w:rPr>
+          <w:t>e</w:t>
+        </w:r>
+        <w:r>
+          <w:rPr>
+            <w:rStyle w:val="Hyperlink"/>
+            <w:rFonts w:ascii="Arial" w:hAnsi="Arial" w:cs="Arial"/>
+            <w:bCs/>
+            <w:i/>
+            <w:iCs/>
+            <w:sz w:val="32"/>
+            <w:szCs w:val="32"/>
+          </w:rPr>
+          <w:t>ris36/Assignment-2.git</w:t>
+        </w:r>
+      </w:hyperlink>
+    </w:p>
+    <w:p>
+      <w:pPr>
+        <w:rPr>
+          <w:rFonts w:ascii="Arial" w:hAnsi="Arial" w:cs="Arial"/>
+          <w:bCs/>
+          <w:i/>
+          <w:iCs/>
+          <w:sz w:val="24"/>
+          <w:szCs w:val="24"/>
         </w:rPr>
       </w:pPr>
     </w:p>
@@ -4359,291 +4448,133 @@
           <w:szCs w:val="18"/>
           <w:lang w:val="en-GB" w:eastAsia="en-GB"/>
         </w:rPr>
-        <w:t xml:space="preserve">                    </w:t>
-      </w:r>
-      <w:proofErr w:type="spellStart"/>
-      <w:r>
-        <w:rPr>
-          <w:rFonts w:ascii="Menlo" w:eastAsia="Times New Roman" w:hAnsi="Menlo" w:cs="Menlo"/>
-          <w:color w:val="4EC9B0"/>
-          <w:sz w:val="18"/>
-          <w:szCs w:val="18"/>
-          <w:lang w:val="en-GB" w:eastAsia="en-GB"/>
-        </w:rPr>
-        <w:t>System</w:t>
-      </w:r>
-      <w:r>
-        <w:rPr>
-          <w:rFonts w:ascii="Menlo" w:eastAsia="Times New Roman" w:hAnsi="Menlo" w:cs="Menlo"/>
-          <w:color w:val="D4D4D4"/>
-          <w:sz w:val="18"/>
-          <w:szCs w:val="18"/>
-          <w:lang w:val="en-GB" w:eastAsia="en-GB"/>
-        </w:rPr>
-        <w:t>.</w:t>
-      </w:r>
-      <w:r>
-        <w:rPr>
-          <w:rFonts w:ascii="Menlo" w:eastAsia="Times New Roman" w:hAnsi="Menlo" w:cs="Menlo"/>
-          <w:color w:val="4FC1FF"/>
-          <w:sz w:val="18"/>
-          <w:szCs w:val="18"/>
-          <w:lang w:val="en-GB" w:eastAsia="en-GB"/>
-        </w:rPr>
-        <w:t>out</w:t>
-      </w:r>
-      <w:r>
-        <w:rPr>
-          <w:rFonts w:ascii="Menlo" w:eastAsia="Times New Roman" w:hAnsi="Menlo" w:cs="Menlo"/>
-          <w:color w:val="D4D4D4"/>
-          <w:sz w:val="18"/>
-          <w:szCs w:val="18"/>
-          <w:lang w:val="en-GB" w:eastAsia="en-GB"/>
-        </w:rPr>
-        <w:t>.</w:t>
-      </w:r>
-      <w:r>
-        <w:rPr>
-          <w:rFonts w:ascii="Menlo" w:eastAsia="Times New Roman" w:hAnsi="Menlo" w:cs="Menlo"/>
-          <w:color w:val="DCDCAA"/>
-          <w:sz w:val="18"/>
-          <w:szCs w:val="18"/>
-          <w:lang w:val="en-GB" w:eastAsia="en-GB"/>
-        </w:rPr>
-        <w:t>println</w:t>
-      </w:r>
-      <w:proofErr w:type="spellEnd"/>
-      <w:r>
-        <w:rPr>
-          <w:rFonts w:ascii="Menlo" w:eastAsia="Times New Roman" w:hAnsi="Menlo" w:cs="Menlo"/>
-          <w:color w:val="D4D4D4"/>
-          <w:sz w:val="18"/>
-          <w:szCs w:val="18"/>
-          <w:lang w:val="en-GB" w:eastAsia="en-GB"/>
-        </w:rPr>
-        <w:t>(</w:t>
-      </w:r>
-      <w:r>
-        <w:rPr>
-          <w:rFonts w:ascii="Menlo" w:eastAsia="Times New Roman" w:hAnsi="Menlo" w:cs="Menlo"/>
-          <w:color w:val="CE9178"/>
-          <w:sz w:val="18"/>
-          <w:szCs w:val="18"/>
-          <w:lang w:val="en-GB" w:eastAsia="en-GB"/>
-        </w:rPr>
-        <w:t>"</w:t>
-      </w:r>
-      <w:r>
-        <w:rPr>
-          <w:rFonts w:ascii="Menlo" w:eastAsia="Times New Roman" w:hAnsi="Menlo" w:cs="Menlo"/>
-          <w:color w:val="D7BA7D"/>
-          <w:sz w:val="18"/>
-          <w:szCs w:val="18"/>
-          <w:lang w:val="en-GB" w:eastAsia="en-GB"/>
-        </w:rPr>
-        <w:t>\n</w:t>
-      </w:r>
-      <w:r>
-        <w:rPr>
-          <w:rFonts w:ascii="Menlo" w:eastAsia="Times New Roman" w:hAnsi="Menlo" w:cs="Menlo"/>
-          <w:color w:val="CE9178"/>
-          <w:sz w:val="18"/>
-          <w:szCs w:val="18"/>
-          <w:lang w:val="en-GB" w:eastAsia="en-GB"/>
-        </w:rPr>
-        <w:t>--- EDIT MARKS ---</w:t>
-      </w:r>
-      <w:r>
-        <w:rPr>
-          <w:rFonts w:ascii="Menlo" w:eastAsia="Times New Roman" w:hAnsi="Menlo" w:cs="Menlo"/>
-          <w:color w:val="D7BA7D"/>
-          <w:sz w:val="18"/>
-          <w:szCs w:val="18"/>
-          <w:lang w:val="en-GB" w:eastAsia="en-GB"/>
-        </w:rPr>
-        <w:t>\n</w:t>
-      </w:r>
-      <w:r>
-        <w:rPr>
-          <w:rFonts w:ascii="Menlo" w:eastAsia="Times New Roman" w:hAnsi="Menlo" w:cs="Menlo"/>
-          <w:color w:val="CE9178"/>
-          <w:sz w:val="18"/>
-          <w:szCs w:val="18"/>
-          <w:lang w:val="en-GB" w:eastAsia="en-GB"/>
-        </w:rPr>
-        <w:t>"</w:t>
-      </w:r>
-      <w:proofErr w:type="gramStart"/>
-      <w:r>
-        <w:rPr>
-          <w:rFonts w:ascii="Menlo" w:eastAsia="Times New Roman" w:hAnsi="Menlo" w:cs="Menlo"/>
-          <w:color w:val="D4D4D4"/>
-          <w:sz w:val="18"/>
-          <w:szCs w:val="18"/>
-          <w:lang w:val="en-GB" w:eastAsia="en-GB"/>
-        </w:rPr>
-        <w:t>);</w:t>
-      </w:r>
-      <w:proofErr w:type="gramEnd"/>
-    </w:p>
-    <w:p>
-      <w:pPr>
-        <w:shd w:val="clear" w:color="auto" w:fill="1E1E1E"/>
-        <w:spacing w:after="0" w:line="270" w:lineRule="atLeast"/>
-        <w:rPr>
-          <w:rFonts w:ascii="Menlo" w:eastAsia="Times New Roman" w:hAnsi="Menlo" w:cs="Menlo"/>
-          <w:color w:val="D4D4D4"/>
-          <w:sz w:val="18"/>
-          <w:szCs w:val="18"/>
-          <w:lang w:val="en-GB" w:eastAsia="en-GB"/>
-        </w:rPr>
-      </w:pPr>
-      <w:r>
-        <w:rPr>
-          <w:rFonts w:ascii="Menlo" w:eastAsia="Times New Roman" w:hAnsi="Menlo" w:cs="Menlo"/>
-          <w:color w:val="D4D4D4"/>
-          <w:sz w:val="18"/>
-          <w:szCs w:val="18"/>
-          <w:lang w:val="en-GB" w:eastAsia="en-GB"/>
-        </w:rPr>
         <w:lastRenderedPageBreak/>
         <w:t xml:space="preserve">                    </w:t>
       </w:r>
       <w:proofErr w:type="spellStart"/>
+      <w:r>
+        <w:rPr>
+          <w:rFonts w:ascii="Menlo" w:eastAsia="Times New Roman" w:hAnsi="Menlo" w:cs="Menlo"/>
+          <w:color w:val="4EC9B0"/>
+          <w:sz w:val="18"/>
+          <w:szCs w:val="18"/>
+          <w:lang w:val="en-GB" w:eastAsia="en-GB"/>
+        </w:rPr>
+        <w:t>System</w:t>
+      </w:r>
+      <w:r>
+        <w:rPr>
+          <w:rFonts w:ascii="Menlo" w:eastAsia="Times New Roman" w:hAnsi="Menlo" w:cs="Menlo"/>
+          <w:color w:val="D4D4D4"/>
+          <w:sz w:val="18"/>
+          <w:szCs w:val="18"/>
+          <w:lang w:val="en-GB" w:eastAsia="en-GB"/>
+        </w:rPr>
+        <w:t>.</w:t>
+      </w:r>
+      <w:r>
+        <w:rPr>
+          <w:rFonts w:ascii="Menlo" w:eastAsia="Times New Roman" w:hAnsi="Menlo" w:cs="Menlo"/>
+          <w:color w:val="4FC1FF"/>
+          <w:sz w:val="18"/>
+          <w:szCs w:val="18"/>
+          <w:lang w:val="en-GB" w:eastAsia="en-GB"/>
+        </w:rPr>
+        <w:t>out</w:t>
+      </w:r>
+      <w:r>
+        <w:rPr>
+          <w:rFonts w:ascii="Menlo" w:eastAsia="Times New Roman" w:hAnsi="Menlo" w:cs="Menlo"/>
+          <w:color w:val="D4D4D4"/>
+          <w:sz w:val="18"/>
+          <w:szCs w:val="18"/>
+          <w:lang w:val="en-GB" w:eastAsia="en-GB"/>
+        </w:rPr>
+        <w:t>.</w:t>
+      </w:r>
+      <w:r>
+        <w:rPr>
+          <w:rFonts w:ascii="Menlo" w:eastAsia="Times New Roman" w:hAnsi="Menlo" w:cs="Menlo"/>
+          <w:color w:val="DCDCAA"/>
+          <w:sz w:val="18"/>
+          <w:szCs w:val="18"/>
+          <w:lang w:val="en-GB" w:eastAsia="en-GB"/>
+        </w:rPr>
+        <w:t>println</w:t>
+      </w:r>
+      <w:proofErr w:type="spellEnd"/>
+      <w:r>
+        <w:rPr>
+          <w:rFonts w:ascii="Menlo" w:eastAsia="Times New Roman" w:hAnsi="Menlo" w:cs="Menlo"/>
+          <w:color w:val="D4D4D4"/>
+          <w:sz w:val="18"/>
+          <w:szCs w:val="18"/>
+          <w:lang w:val="en-GB" w:eastAsia="en-GB"/>
+        </w:rPr>
+        <w:t>(</w:t>
+      </w:r>
+      <w:r>
+        <w:rPr>
+          <w:rFonts w:ascii="Menlo" w:eastAsia="Times New Roman" w:hAnsi="Menlo" w:cs="Menlo"/>
+          <w:color w:val="CE9178"/>
+          <w:sz w:val="18"/>
+          <w:szCs w:val="18"/>
+          <w:lang w:val="en-GB" w:eastAsia="en-GB"/>
+        </w:rPr>
+        <w:t>"</w:t>
+      </w:r>
+      <w:r>
+        <w:rPr>
+          <w:rFonts w:ascii="Menlo" w:eastAsia="Times New Roman" w:hAnsi="Menlo" w:cs="Menlo"/>
+          <w:color w:val="D7BA7D"/>
+          <w:sz w:val="18"/>
+          <w:szCs w:val="18"/>
+          <w:lang w:val="en-GB" w:eastAsia="en-GB"/>
+        </w:rPr>
+        <w:t>\n</w:t>
+      </w:r>
+      <w:r>
+        <w:rPr>
+          <w:rFonts w:ascii="Menlo" w:eastAsia="Times New Roman" w:hAnsi="Menlo" w:cs="Menlo"/>
+          <w:color w:val="CE9178"/>
+          <w:sz w:val="18"/>
+          <w:szCs w:val="18"/>
+          <w:lang w:val="en-GB" w:eastAsia="en-GB"/>
+        </w:rPr>
+        <w:t>--- EDIT MARKS ---</w:t>
+      </w:r>
+      <w:r>
+        <w:rPr>
+          <w:rFonts w:ascii="Menlo" w:eastAsia="Times New Roman" w:hAnsi="Menlo" w:cs="Menlo"/>
+          <w:color w:val="D7BA7D"/>
+          <w:sz w:val="18"/>
+          <w:szCs w:val="18"/>
+          <w:lang w:val="en-GB" w:eastAsia="en-GB"/>
+        </w:rPr>
+        <w:t>\n</w:t>
+      </w:r>
+      <w:r>
+        <w:rPr>
+          <w:rFonts w:ascii="Menlo" w:eastAsia="Times New Roman" w:hAnsi="Menlo" w:cs="Menlo"/>
+          <w:color w:val="CE9178"/>
+          <w:sz w:val="18"/>
+          <w:szCs w:val="18"/>
+          <w:lang w:val="en-GB" w:eastAsia="en-GB"/>
+        </w:rPr>
+        <w:t>"</w:t>
+      </w:r>
       <w:proofErr w:type="gramStart"/>
       <w:r>
         <w:rPr>
           <w:rFonts w:ascii="Menlo" w:eastAsia="Times New Roman" w:hAnsi="Menlo" w:cs="Menlo"/>
-          <w:color w:val="DCDCAA"/>
-          <w:sz w:val="18"/>
-          <w:szCs w:val="18"/>
-          <w:lang w:val="en-GB" w:eastAsia="en-GB"/>
-        </w:rPr>
-        <w:t>editMarks</w:t>
-      </w:r>
-      <w:proofErr w:type="spellEnd"/>
-      <w:r>
-        <w:rPr>
-          <w:rFonts w:ascii="Menlo" w:eastAsia="Times New Roman" w:hAnsi="Menlo" w:cs="Menlo"/>
-          <w:color w:val="D4D4D4"/>
-          <w:sz w:val="18"/>
-          <w:szCs w:val="18"/>
-          <w:lang w:val="en-GB" w:eastAsia="en-GB"/>
-        </w:rPr>
-        <w:t>(</w:t>
+          <w:color w:val="D4D4D4"/>
+          <w:sz w:val="18"/>
+          <w:szCs w:val="18"/>
+          <w:lang w:val="en-GB" w:eastAsia="en-GB"/>
+        </w:rPr>
+        <w:t>);</w:t>
       </w:r>
       <w:proofErr w:type="gramEnd"/>
-      <w:r>
-        <w:rPr>
-          <w:rFonts w:ascii="Menlo" w:eastAsia="Times New Roman" w:hAnsi="Menlo" w:cs="Menlo"/>
-          <w:color w:val="D4D4D4"/>
-          <w:sz w:val="18"/>
-          <w:szCs w:val="18"/>
-          <w:lang w:val="en-GB" w:eastAsia="en-GB"/>
-        </w:rPr>
-        <w:t xml:space="preserve">); </w:t>
-      </w:r>
-      <w:r>
-        <w:rPr>
-          <w:rFonts w:ascii="Menlo" w:eastAsia="Times New Roman" w:hAnsi="Menlo" w:cs="Menlo"/>
-          <w:color w:val="6A9955"/>
-          <w:sz w:val="18"/>
-          <w:szCs w:val="18"/>
-          <w:lang w:val="en-GB" w:eastAsia="en-GB"/>
-        </w:rPr>
-        <w:t>// Call method to edit marks</w:t>
-      </w:r>
-    </w:p>
-    <w:p>
-      <w:pPr>
-        <w:shd w:val="clear" w:color="auto" w:fill="1E1E1E"/>
-        <w:spacing w:after="0" w:line="270" w:lineRule="atLeast"/>
-        <w:rPr>
-          <w:rFonts w:ascii="Menlo" w:eastAsia="Times New Roman" w:hAnsi="Menlo" w:cs="Menlo"/>
-          <w:color w:val="D4D4D4"/>
-          <w:sz w:val="18"/>
-          <w:szCs w:val="18"/>
-          <w:lang w:val="en-GB" w:eastAsia="en-GB"/>
-        </w:rPr>
-      </w:pPr>
-      <w:r>
-        <w:rPr>
-          <w:rFonts w:ascii="Menlo" w:eastAsia="Times New Roman" w:hAnsi="Menlo" w:cs="Menlo"/>
-          <w:color w:val="D4D4D4"/>
-          <w:sz w:val="18"/>
-          <w:szCs w:val="18"/>
-          <w:lang w:val="en-GB" w:eastAsia="en-GB"/>
-        </w:rPr>
-        <w:t xml:space="preserve">                    </w:t>
-      </w:r>
-      <w:proofErr w:type="gramStart"/>
-      <w:r>
-        <w:rPr>
-          <w:rFonts w:ascii="Menlo" w:eastAsia="Times New Roman" w:hAnsi="Menlo" w:cs="Menlo"/>
-          <w:color w:val="C586C0"/>
-          <w:sz w:val="18"/>
-          <w:szCs w:val="18"/>
-          <w:lang w:val="en-GB" w:eastAsia="en-GB"/>
-        </w:rPr>
-        <w:t>break</w:t>
-      </w:r>
-      <w:r>
-        <w:rPr>
-          <w:rFonts w:ascii="Menlo" w:eastAsia="Times New Roman" w:hAnsi="Menlo" w:cs="Menlo"/>
-          <w:color w:val="D4D4D4"/>
-          <w:sz w:val="18"/>
-          <w:szCs w:val="18"/>
-          <w:lang w:val="en-GB" w:eastAsia="en-GB"/>
-        </w:rPr>
-        <w:t>;</w:t>
-      </w:r>
-      <w:proofErr w:type="gramEnd"/>
-    </w:p>
-    <w:p>
-      <w:pPr>
-        <w:shd w:val="clear" w:color="auto" w:fill="1E1E1E"/>
-        <w:spacing w:after="0" w:line="270" w:lineRule="atLeast"/>
-        <w:rPr>
-          <w:rFonts w:ascii="Menlo" w:eastAsia="Times New Roman" w:hAnsi="Menlo" w:cs="Menlo"/>
-          <w:color w:val="D4D4D4"/>
-          <w:sz w:val="18"/>
-          <w:szCs w:val="18"/>
-          <w:lang w:val="en-GB" w:eastAsia="en-GB"/>
-        </w:rPr>
-      </w:pPr>
-    </w:p>
-    <w:p>
-      <w:pPr>
-        <w:shd w:val="clear" w:color="auto" w:fill="1E1E1E"/>
-        <w:spacing w:after="0" w:line="270" w:lineRule="atLeast"/>
-        <w:rPr>
-          <w:rFonts w:ascii="Menlo" w:eastAsia="Times New Roman" w:hAnsi="Menlo" w:cs="Menlo"/>
-          <w:color w:val="D4D4D4"/>
-          <w:sz w:val="18"/>
-          <w:szCs w:val="18"/>
-          <w:lang w:val="en-GB" w:eastAsia="en-GB"/>
-        </w:rPr>
-      </w:pPr>
-      <w:r>
-        <w:rPr>
-          <w:rFonts w:ascii="Menlo" w:eastAsia="Times New Roman" w:hAnsi="Menlo" w:cs="Menlo"/>
-          <w:color w:val="D4D4D4"/>
-          <w:sz w:val="18"/>
-          <w:szCs w:val="18"/>
-          <w:lang w:val="en-GB" w:eastAsia="en-GB"/>
-        </w:rPr>
-        <w:t xml:space="preserve">                </w:t>
-      </w:r>
-      <w:r>
-        <w:rPr>
-          <w:rFonts w:ascii="Menlo" w:eastAsia="Times New Roman" w:hAnsi="Menlo" w:cs="Menlo"/>
-          <w:color w:val="C586C0"/>
-          <w:sz w:val="18"/>
-          <w:szCs w:val="18"/>
-          <w:lang w:val="en-GB" w:eastAsia="en-GB"/>
-        </w:rPr>
-        <w:t>default:</w:t>
-      </w:r>
     </w:p>
     <w:p>
       <w:pPr>
@@ -4677,7 +4608,7 @@
           <w:szCs w:val="18"/>
           <w:lang w:val="en-GB" w:eastAsia="en-GB"/>
         </w:rPr>
-        <w:t>invalidChoice</w:t>
+        <w:t>editMarks</w:t>
       </w:r>
       <w:proofErr w:type="spellEnd"/>
       <w:r>
@@ -4709,7 +4640,7 @@
           <w:szCs w:val="18"/>
           <w:lang w:val="en-GB" w:eastAsia="en-GB"/>
         </w:rPr>
-        <w:t>// Call method for invalid choice</w:t>
+        <w:t>// Call method to edit marks</w:t>
       </w:r>
     </w:p>
     <w:p>
@@ -4769,113 +4700,271 @@
           <w:lang w:val="en-GB" w:eastAsia="en-GB"/>
         </w:rPr>
       </w:pPr>
-      <w:r>
-        <w:rPr>
-          <w:rFonts w:ascii="Menlo" w:eastAsia="Times New Roman" w:hAnsi="Menlo" w:cs="Menlo"/>
-          <w:color w:val="D4D4D4"/>
-          <w:sz w:val="18"/>
-          <w:szCs w:val="18"/>
-          <w:lang w:val="en-GB" w:eastAsia="en-GB"/>
-        </w:rPr>
-        <w:t xml:space="preserve">            }</w:t>
-      </w:r>
-    </w:p>
-    <w:p>
-      <w:pPr>
-        <w:shd w:val="clear" w:color="auto" w:fill="1E1E1E"/>
-        <w:spacing w:after="0" w:line="270" w:lineRule="atLeast"/>
-        <w:rPr>
-          <w:rFonts w:ascii="Menlo" w:eastAsia="Times New Roman" w:hAnsi="Menlo" w:cs="Menlo"/>
-          <w:color w:val="D4D4D4"/>
-          <w:sz w:val="18"/>
-          <w:szCs w:val="18"/>
-          <w:lang w:val="en-GB" w:eastAsia="en-GB"/>
-        </w:rPr>
-      </w:pPr>
-      <w:r>
-        <w:rPr>
-          <w:rFonts w:ascii="Menlo" w:eastAsia="Times New Roman" w:hAnsi="Menlo" w:cs="Menlo"/>
-          <w:color w:val="D4D4D4"/>
-          <w:sz w:val="18"/>
-          <w:szCs w:val="18"/>
-          <w:lang w:val="en-GB" w:eastAsia="en-GB"/>
-        </w:rPr>
-        <w:t xml:space="preserve">        }</w:t>
-      </w:r>
-    </w:p>
-    <w:p>
-      <w:pPr>
-        <w:shd w:val="clear" w:color="auto" w:fill="1E1E1E"/>
-        <w:spacing w:after="0" w:line="270" w:lineRule="atLeast"/>
-        <w:rPr>
-          <w:rFonts w:ascii="Menlo" w:eastAsia="Times New Roman" w:hAnsi="Menlo" w:cs="Menlo"/>
-          <w:color w:val="D4D4D4"/>
-          <w:sz w:val="18"/>
-          <w:szCs w:val="18"/>
-          <w:lang w:val="en-GB" w:eastAsia="en-GB"/>
-        </w:rPr>
-      </w:pPr>
-    </w:p>
-    <w:p>
-      <w:pPr>
-        <w:shd w:val="clear" w:color="auto" w:fill="1E1E1E"/>
-        <w:spacing w:after="0" w:line="270" w:lineRule="atLeast"/>
-        <w:rPr>
-          <w:rFonts w:ascii="Menlo" w:eastAsia="Times New Roman" w:hAnsi="Menlo" w:cs="Menlo"/>
-          <w:color w:val="D4D4D4"/>
-          <w:sz w:val="18"/>
-          <w:szCs w:val="18"/>
-          <w:lang w:val="en-GB" w:eastAsia="en-GB"/>
-        </w:rPr>
-      </w:pPr>
-      <w:r>
-        <w:rPr>
-          <w:rFonts w:ascii="Menlo" w:eastAsia="Times New Roman" w:hAnsi="Menlo" w:cs="Menlo"/>
-          <w:color w:val="D4D4D4"/>
-          <w:sz w:val="18"/>
-          <w:szCs w:val="18"/>
-          <w:lang w:val="en-GB" w:eastAsia="en-GB"/>
-        </w:rPr>
-        <w:t xml:space="preserve">        </w:t>
-      </w:r>
-      <w:r>
-        <w:rPr>
-          <w:rFonts w:ascii="Menlo" w:eastAsia="Times New Roman" w:hAnsi="Menlo" w:cs="Menlo"/>
-          <w:color w:val="6A9955"/>
-          <w:sz w:val="18"/>
-          <w:szCs w:val="18"/>
-          <w:lang w:val="en-GB" w:eastAsia="en-GB"/>
-        </w:rPr>
-        <w:t>// Close the scanner</w:t>
-      </w:r>
-    </w:p>
-    <w:p>
-      <w:pPr>
-        <w:shd w:val="clear" w:color="auto" w:fill="1E1E1E"/>
-        <w:spacing w:after="0" w:line="270" w:lineRule="atLeast"/>
-        <w:rPr>
-          <w:rFonts w:ascii="Menlo" w:eastAsia="Times New Roman" w:hAnsi="Menlo" w:cs="Menlo"/>
-          <w:color w:val="D4D4D4"/>
-          <w:sz w:val="18"/>
-          <w:szCs w:val="18"/>
-          <w:lang w:val="en-GB" w:eastAsia="en-GB"/>
-        </w:rPr>
-      </w:pPr>
-      <w:r>
-        <w:rPr>
-          <w:rFonts w:ascii="Menlo" w:eastAsia="Times New Roman" w:hAnsi="Menlo" w:cs="Menlo"/>
-          <w:color w:val="D4D4D4"/>
-          <w:sz w:val="18"/>
-          <w:szCs w:val="18"/>
-          <w:lang w:val="en-GB" w:eastAsia="en-GB"/>
-        </w:rPr>
-        <w:t xml:space="preserve">        </w:t>
+    </w:p>
+    <w:p>
+      <w:pPr>
+        <w:shd w:val="clear" w:color="auto" w:fill="1E1E1E"/>
+        <w:spacing w:after="0" w:line="270" w:lineRule="atLeast"/>
+        <w:rPr>
+          <w:rFonts w:ascii="Menlo" w:eastAsia="Times New Roman" w:hAnsi="Menlo" w:cs="Menlo"/>
+          <w:color w:val="D4D4D4"/>
+          <w:sz w:val="18"/>
+          <w:szCs w:val="18"/>
+          <w:lang w:val="en-GB" w:eastAsia="en-GB"/>
+        </w:rPr>
+      </w:pPr>
+      <w:r>
+        <w:rPr>
+          <w:rFonts w:ascii="Menlo" w:eastAsia="Times New Roman" w:hAnsi="Menlo" w:cs="Menlo"/>
+          <w:color w:val="D4D4D4"/>
+          <w:sz w:val="18"/>
+          <w:szCs w:val="18"/>
+          <w:lang w:val="en-GB" w:eastAsia="en-GB"/>
+        </w:rPr>
+        <w:t xml:space="preserve">                </w:t>
+      </w:r>
+      <w:r>
+        <w:rPr>
+          <w:rFonts w:ascii="Menlo" w:eastAsia="Times New Roman" w:hAnsi="Menlo" w:cs="Menlo"/>
+          <w:color w:val="C586C0"/>
+          <w:sz w:val="18"/>
+          <w:szCs w:val="18"/>
+          <w:lang w:val="en-GB" w:eastAsia="en-GB"/>
+        </w:rPr>
+        <w:t>default:</w:t>
+      </w:r>
+    </w:p>
+    <w:p>
+      <w:pPr>
+        <w:shd w:val="clear" w:color="auto" w:fill="1E1E1E"/>
+        <w:spacing w:after="0" w:line="270" w:lineRule="atLeast"/>
+        <w:rPr>
+          <w:rFonts w:ascii="Menlo" w:eastAsia="Times New Roman" w:hAnsi="Menlo" w:cs="Menlo"/>
+          <w:color w:val="D4D4D4"/>
+          <w:sz w:val="18"/>
+          <w:szCs w:val="18"/>
+          <w:lang w:val="en-GB" w:eastAsia="en-GB"/>
+        </w:rPr>
+      </w:pPr>
+      <w:r>
+        <w:rPr>
+          <w:rFonts w:ascii="Menlo" w:eastAsia="Times New Roman" w:hAnsi="Menlo" w:cs="Menlo"/>
+          <w:color w:val="D4D4D4"/>
+          <w:sz w:val="18"/>
+          <w:szCs w:val="18"/>
+          <w:lang w:val="en-GB" w:eastAsia="en-GB"/>
+        </w:rPr>
+        <w:t xml:space="preserve">                    </w:t>
       </w:r>
       <w:proofErr w:type="spellStart"/>
       <w:proofErr w:type="gramStart"/>
       <w:r>
         <w:rPr>
           <w:rFonts w:ascii="Menlo" w:eastAsia="Times New Roman" w:hAnsi="Menlo" w:cs="Menlo"/>
+          <w:color w:val="DCDCAA"/>
+          <w:sz w:val="18"/>
+          <w:szCs w:val="18"/>
+          <w:lang w:val="en-GB" w:eastAsia="en-GB"/>
+        </w:rPr>
+        <w:t>invalidChoice</w:t>
+      </w:r>
+      <w:proofErr w:type="spellEnd"/>
+      <w:r>
+        <w:rPr>
+          <w:rFonts w:ascii="Menlo" w:eastAsia="Times New Roman" w:hAnsi="Menlo" w:cs="Menlo"/>
+          <w:color w:val="D4D4D4"/>
+          <w:sz w:val="18"/>
+          <w:szCs w:val="18"/>
+          <w:lang w:val="en-GB" w:eastAsia="en-GB"/>
+        </w:rPr>
+        <w:t>(</w:t>
+      </w:r>
+      <w:proofErr w:type="gramEnd"/>
+      <w:r>
+        <w:rPr>
+          <w:rFonts w:ascii="Menlo" w:eastAsia="Times New Roman" w:hAnsi="Menlo" w:cs="Menlo"/>
+          <w:color w:val="D4D4D4"/>
+          <w:sz w:val="18"/>
+          <w:szCs w:val="18"/>
+          <w:lang w:val="en-GB" w:eastAsia="en-GB"/>
+        </w:rPr>
+        <w:t xml:space="preserve">); </w:t>
+      </w:r>
+      <w:r>
+        <w:rPr>
+          <w:rFonts w:ascii="Menlo" w:eastAsia="Times New Roman" w:hAnsi="Menlo" w:cs="Menlo"/>
+          <w:color w:val="6A9955"/>
+          <w:sz w:val="18"/>
+          <w:szCs w:val="18"/>
+          <w:lang w:val="en-GB" w:eastAsia="en-GB"/>
+        </w:rPr>
+        <w:t>// Call method for invalid choice</w:t>
+      </w:r>
+    </w:p>
+    <w:p>
+      <w:pPr>
+        <w:shd w:val="clear" w:color="auto" w:fill="1E1E1E"/>
+        <w:spacing w:after="0" w:line="270" w:lineRule="atLeast"/>
+        <w:rPr>
+          <w:rFonts w:ascii="Menlo" w:eastAsia="Times New Roman" w:hAnsi="Menlo" w:cs="Menlo"/>
+          <w:color w:val="D4D4D4"/>
+          <w:sz w:val="18"/>
+          <w:szCs w:val="18"/>
+          <w:lang w:val="en-GB" w:eastAsia="en-GB"/>
+        </w:rPr>
+      </w:pPr>
+      <w:r>
+        <w:rPr>
+          <w:rFonts w:ascii="Menlo" w:eastAsia="Times New Roman" w:hAnsi="Menlo" w:cs="Menlo"/>
+          <w:color w:val="D4D4D4"/>
+          <w:sz w:val="18"/>
+          <w:szCs w:val="18"/>
+          <w:lang w:val="en-GB" w:eastAsia="en-GB"/>
+        </w:rPr>
+        <w:t xml:space="preserve">                    </w:t>
+      </w:r>
+      <w:proofErr w:type="gramStart"/>
+      <w:r>
+        <w:rPr>
+          <w:rFonts w:ascii="Menlo" w:eastAsia="Times New Roman" w:hAnsi="Menlo" w:cs="Menlo"/>
+          <w:color w:val="C586C0"/>
+          <w:sz w:val="18"/>
+          <w:szCs w:val="18"/>
+          <w:lang w:val="en-GB" w:eastAsia="en-GB"/>
+        </w:rPr>
+        <w:t>break</w:t>
+      </w:r>
+      <w:r>
+        <w:rPr>
+          <w:rFonts w:ascii="Menlo" w:eastAsia="Times New Roman" w:hAnsi="Menlo" w:cs="Menlo"/>
+          <w:color w:val="D4D4D4"/>
+          <w:sz w:val="18"/>
+          <w:szCs w:val="18"/>
+          <w:lang w:val="en-GB" w:eastAsia="en-GB"/>
+        </w:rPr>
+        <w:t>;</w:t>
+      </w:r>
+      <w:proofErr w:type="gramEnd"/>
+    </w:p>
+    <w:p>
+      <w:pPr>
+        <w:shd w:val="clear" w:color="auto" w:fill="1E1E1E"/>
+        <w:spacing w:after="0" w:line="270" w:lineRule="atLeast"/>
+        <w:rPr>
+          <w:rFonts w:ascii="Menlo" w:eastAsia="Times New Roman" w:hAnsi="Menlo" w:cs="Menlo"/>
+          <w:color w:val="D4D4D4"/>
+          <w:sz w:val="18"/>
+          <w:szCs w:val="18"/>
+          <w:lang w:val="en-GB" w:eastAsia="en-GB"/>
+        </w:rPr>
+      </w:pPr>
+      <w:r>
+        <w:rPr>
+          <w:rFonts w:ascii="Menlo" w:eastAsia="Times New Roman" w:hAnsi="Menlo" w:cs="Menlo"/>
+          <w:color w:val="D4D4D4"/>
+          <w:sz w:val="18"/>
+          <w:szCs w:val="18"/>
+          <w:lang w:val="en-GB" w:eastAsia="en-GB"/>
+        </w:rPr>
+        <w:t xml:space="preserve">            }</w:t>
+      </w:r>
+    </w:p>
+    <w:p>
+      <w:pPr>
+        <w:shd w:val="clear" w:color="auto" w:fill="1E1E1E"/>
+        <w:spacing w:after="0" w:line="270" w:lineRule="atLeast"/>
+        <w:rPr>
+          <w:rFonts w:ascii="Menlo" w:eastAsia="Times New Roman" w:hAnsi="Menlo" w:cs="Menlo"/>
+          <w:color w:val="D4D4D4"/>
+          <w:sz w:val="18"/>
+          <w:szCs w:val="18"/>
+          <w:lang w:val="en-GB" w:eastAsia="en-GB"/>
+        </w:rPr>
+      </w:pPr>
+      <w:r>
+        <w:rPr>
+          <w:rFonts w:ascii="Menlo" w:eastAsia="Times New Roman" w:hAnsi="Menlo" w:cs="Menlo"/>
+          <w:color w:val="D4D4D4"/>
+          <w:sz w:val="18"/>
+          <w:szCs w:val="18"/>
+          <w:lang w:val="en-GB" w:eastAsia="en-GB"/>
+        </w:rPr>
+        <w:t xml:space="preserve">        }</w:t>
+      </w:r>
+    </w:p>
+    <w:p>
+      <w:pPr>
+        <w:shd w:val="clear" w:color="auto" w:fill="1E1E1E"/>
+        <w:spacing w:after="0" w:line="270" w:lineRule="atLeast"/>
+        <w:rPr>
+          <w:rFonts w:ascii="Menlo" w:eastAsia="Times New Roman" w:hAnsi="Menlo" w:cs="Menlo"/>
+          <w:color w:val="D4D4D4"/>
+          <w:sz w:val="18"/>
+          <w:szCs w:val="18"/>
+          <w:lang w:val="en-GB" w:eastAsia="en-GB"/>
+        </w:rPr>
+      </w:pPr>
+    </w:p>
+    <w:p>
+      <w:pPr>
+        <w:shd w:val="clear" w:color="auto" w:fill="1E1E1E"/>
+        <w:spacing w:after="0" w:line="270" w:lineRule="atLeast"/>
+        <w:rPr>
+          <w:rFonts w:ascii="Menlo" w:eastAsia="Times New Roman" w:hAnsi="Menlo" w:cs="Menlo"/>
+          <w:color w:val="D4D4D4"/>
+          <w:sz w:val="18"/>
+          <w:szCs w:val="18"/>
+          <w:lang w:val="en-GB" w:eastAsia="en-GB"/>
+        </w:rPr>
+      </w:pPr>
+      <w:r>
+        <w:rPr>
+          <w:rFonts w:ascii="Menlo" w:eastAsia="Times New Roman" w:hAnsi="Menlo" w:cs="Menlo"/>
+          <w:color w:val="D4D4D4"/>
+          <w:sz w:val="18"/>
+          <w:szCs w:val="18"/>
+          <w:lang w:val="en-GB" w:eastAsia="en-GB"/>
+        </w:rPr>
+        <w:t xml:space="preserve">        </w:t>
+      </w:r>
+      <w:r>
+        <w:rPr>
+          <w:rFonts w:ascii="Menlo" w:eastAsia="Times New Roman" w:hAnsi="Menlo" w:cs="Menlo"/>
+          <w:color w:val="6A9955"/>
+          <w:sz w:val="18"/>
+          <w:szCs w:val="18"/>
+          <w:lang w:val="en-GB" w:eastAsia="en-GB"/>
+        </w:rPr>
+        <w:t>// Close the scanner</w:t>
+      </w:r>
+    </w:p>
+    <w:p>
+      <w:pPr>
+        <w:shd w:val="clear" w:color="auto" w:fill="1E1E1E"/>
+        <w:spacing w:after="0" w:line="270" w:lineRule="atLeast"/>
+        <w:rPr>
+          <w:rFonts w:ascii="Menlo" w:eastAsia="Times New Roman" w:hAnsi="Menlo" w:cs="Menlo"/>
+          <w:color w:val="D4D4D4"/>
+          <w:sz w:val="18"/>
+          <w:szCs w:val="18"/>
+          <w:lang w:val="en-GB" w:eastAsia="en-GB"/>
+        </w:rPr>
+      </w:pPr>
+      <w:r>
+        <w:rPr>
+          <w:rFonts w:ascii="Menlo" w:eastAsia="Times New Roman" w:hAnsi="Menlo" w:cs="Menlo"/>
+          <w:color w:val="D4D4D4"/>
+          <w:sz w:val="18"/>
+          <w:szCs w:val="18"/>
+          <w:lang w:val="en-GB" w:eastAsia="en-GB"/>
+        </w:rPr>
+        <w:t xml:space="preserve">        </w:t>
+      </w:r>
+      <w:proofErr w:type="spellStart"/>
+      <w:proofErr w:type="gramStart"/>
+      <w:r>
+        <w:rPr>
+          <w:rFonts w:ascii="Menlo" w:eastAsia="Times New Roman" w:hAnsi="Menlo" w:cs="Menlo"/>
           <w:color w:val="9CDCFE"/>
           <w:sz w:val="18"/>
           <w:szCs w:val="18"/>
@@ -7955,7 +8044,6 @@
           <w:szCs w:val="18"/>
           <w:lang w:val="en-GB" w:eastAsia="en-GB"/>
         </w:rPr>
-        <w:lastRenderedPageBreak/>
         <w:t xml:space="preserve">            </w:t>
       </w:r>
       <w:proofErr w:type="spellStart"/>
@@ -12665,6 +12753,7 @@
           <w:szCs w:val="18"/>
           <w:lang w:val="en-GB" w:eastAsia="en-GB"/>
         </w:rPr>
+        <w:lastRenderedPageBreak/>
         <w:t xml:space="preserve">        </w:t>
       </w:r>
       <w:r>
@@ -12760,7 +12849,6 @@
           <w:szCs w:val="18"/>
           <w:lang w:val="en-GB" w:eastAsia="en-GB"/>
         </w:rPr>
-        <w:lastRenderedPageBreak/>
         <w:t xml:space="preserve">            </w:t>
       </w:r>
       <w:proofErr w:type="spellStart"/>
@@ -17960,6 +18048,7 @@
           <w:szCs w:val="18"/>
           <w:lang w:val="en-GB" w:eastAsia="en-GB"/>
         </w:rPr>
+        <w:lastRenderedPageBreak/>
         <w:t xml:space="preserve">        </w:t>
       </w:r>
       <w:r>
@@ -18035,7 +18124,6 @@
           <w:szCs w:val="18"/>
           <w:lang w:val="en-GB" w:eastAsia="en-GB"/>
         </w:rPr>
-        <w:lastRenderedPageBreak/>
         <w:t xml:space="preserve">    } </w:t>
       </w:r>
       <w:r>
@@ -20739,181 +20827,6 @@
                 <pic:pic xmlns:pic="http://schemas.openxmlformats.org/drawingml/2006/picture">
                   <pic:nvPicPr>
                     <pic:cNvPr id="22490985" name="Picture 7" descr="A screenshot of a computer&#10;&#10;Description automatically generated"/>
-                    <pic:cNvPicPr/>
-                  </pic:nvPicPr>
-                  <pic:blipFill>
-                    <a:blip r:embed="rId5" cstate="print">
-                      <a:extLst>
-                        <a:ext uri="{28A0092B-C50C-407E-A947-70E740481C1C}">
-                          <a14:useLocalDpi xmlns:a14="http://schemas.microsoft.com/office/drawing/2010/main" val="0"/>
-                        </a:ext>
-                      </a:extLst>
-                    </a:blip>
-                    <a:stretch>
-                      <a:fillRect/>
-                    </a:stretch>
-                  </pic:blipFill>
-                  <pic:spPr>
-                    <a:xfrm>
-                      <a:off x="0" y="0"/>
-                      <a:ext cx="6642100" cy="4151630"/>
-                    </a:xfrm>
-                    <a:prstGeom prst="rect">
-                      <a:avLst/>
-                    </a:prstGeom>
-                  </pic:spPr>
-                </pic:pic>
-              </a:graphicData>
-            </a:graphic>
-            <wp14:sizeRelH relativeFrom="page">
-              <wp14:pctWidth>0</wp14:pctWidth>
-            </wp14:sizeRelH>
-            <wp14:sizeRelV relativeFrom="page">
-              <wp14:pctHeight>0</wp14:pctHeight>
-            </wp14:sizeRelV>
-          </wp:anchor>
-        </w:drawing>
-      </w:r>
-    </w:p>
-    <w:p>
-      <w:pPr>
-        <w:jc w:val="center"/>
-        <w:rPr>
-          <w:rStyle w:val="Strong"/>
-          <w:rFonts w:cstheme="minorHAnsi"/>
-          <w:sz w:val="40"/>
-          <w:szCs w:val="40"/>
-        </w:rPr>
-      </w:pPr>
-    </w:p>
-    <w:p>
-      <w:pPr>
-        <w:jc w:val="center"/>
-        <w:rPr>
-          <w:rStyle w:val="Strong"/>
-          <w:rFonts w:cstheme="minorHAnsi"/>
-          <w:sz w:val="40"/>
-          <w:szCs w:val="40"/>
-        </w:rPr>
-      </w:pPr>
-    </w:p>
-    <w:p>
-      <w:pPr>
-        <w:jc w:val="center"/>
-        <w:rPr>
-          <w:rStyle w:val="Strong"/>
-          <w:rFonts w:cstheme="minorHAnsi"/>
-          <w:sz w:val="40"/>
-          <w:szCs w:val="40"/>
-        </w:rPr>
-      </w:pPr>
-    </w:p>
-    <w:p>
-      <w:pPr>
-        <w:jc w:val="center"/>
-        <w:rPr>
-          <w:rStyle w:val="Strong"/>
-          <w:rFonts w:cstheme="minorHAnsi"/>
-          <w:sz w:val="40"/>
-          <w:szCs w:val="40"/>
-        </w:rPr>
-      </w:pPr>
-    </w:p>
-    <w:p>
-      <w:pPr>
-        <w:jc w:val="center"/>
-        <w:rPr>
-          <w:rStyle w:val="Strong"/>
-          <w:rFonts w:cstheme="minorHAnsi"/>
-          <w:sz w:val="40"/>
-          <w:szCs w:val="40"/>
-        </w:rPr>
-      </w:pPr>
-    </w:p>
-    <w:p>
-      <w:pPr>
-        <w:jc w:val="center"/>
-        <w:rPr>
-          <w:rStyle w:val="Strong"/>
-          <w:rFonts w:cstheme="minorHAnsi"/>
-          <w:sz w:val="40"/>
-          <w:szCs w:val="40"/>
-        </w:rPr>
-      </w:pPr>
-    </w:p>
-    <w:p>
-      <w:pPr>
-        <w:jc w:val="center"/>
-        <w:rPr>
-          <w:rStyle w:val="Strong"/>
-          <w:rFonts w:cstheme="minorHAnsi"/>
-          <w:sz w:val="40"/>
-          <w:szCs w:val="40"/>
-        </w:rPr>
-      </w:pPr>
-    </w:p>
-    <w:p>
-      <w:pPr>
-        <w:jc w:val="center"/>
-        <w:rPr>
-          <w:rStyle w:val="Strong"/>
-          <w:rFonts w:cstheme="minorHAnsi"/>
-          <w:sz w:val="40"/>
-          <w:szCs w:val="40"/>
-        </w:rPr>
-      </w:pPr>
-    </w:p>
-    <w:p>
-      <w:pPr>
-        <w:jc w:val="center"/>
-        <w:rPr>
-          <w:rStyle w:val="Strong"/>
-          <w:rFonts w:cstheme="minorHAnsi"/>
-          <w:sz w:val="40"/>
-          <w:szCs w:val="40"/>
-        </w:rPr>
-      </w:pPr>
-    </w:p>
-    <w:p>
-      <w:pPr>
-        <w:jc w:val="center"/>
-        <w:rPr>
-          <w:rStyle w:val="Strong"/>
-          <w:rFonts w:cstheme="minorHAnsi"/>
-          <w:sz w:val="40"/>
-          <w:szCs w:val="40"/>
-        </w:rPr>
-      </w:pPr>
-      <w:r>
-        <w:rPr>
-          <w:rFonts w:cstheme="minorHAnsi"/>
-          <w:b/>
-          <w:bCs/>
-          <w:noProof/>
-          <w:sz w:val="40"/>
-          <w:szCs w:val="40"/>
-        </w:rPr>
-        <w:drawing>
-          <wp:anchor distT="0" distB="0" distL="114300" distR="114300" simplePos="0" relativeHeight="251660288" behindDoc="0" locked="0" layoutInCell="1" allowOverlap="1" wp14:anchorId="2AFFE94B" wp14:editId="6DDD72F7">
-            <wp:simplePos x="0" y="0"/>
-            <wp:positionH relativeFrom="column">
-              <wp:posOffset>15240</wp:posOffset>
-            </wp:positionH>
-            <wp:positionV relativeFrom="paragraph">
-              <wp:posOffset>78105</wp:posOffset>
-            </wp:positionV>
-            <wp:extent cx="6642100" cy="4151630"/>
-            <wp:effectExtent l="0" t="0" r="0" b="1270"/>
-            <wp:wrapNone/>
-            <wp:docPr id="1304192395" name="Picture 8"/>
-            <wp:cNvGraphicFramePr>
-              <a:graphicFrameLocks xmlns:a="http://schemas.openxmlformats.org/drawingml/2006/main" noChangeAspect="1"/>
-            </wp:cNvGraphicFramePr>
-            <a:graphic xmlns:a="http://schemas.openxmlformats.org/drawingml/2006/main">
-              <a:graphicData uri="http://schemas.openxmlformats.org/drawingml/2006/picture">
-                <pic:pic xmlns:pic="http://schemas.openxmlformats.org/drawingml/2006/picture">
-                  <pic:nvPicPr>
-                    <pic:cNvPr id="1304192395" name="Picture 1304192395"/>
                     <pic:cNvPicPr/>
                   </pic:nvPicPr>
                   <pic:blipFill>
@@ -21059,17 +20972,6 @@
           <w:szCs w:val="40"/>
         </w:rPr>
       </w:pPr>
-    </w:p>
-    <w:p>
-      <w:pPr>
-        <w:jc w:val="center"/>
-        <w:rPr>
-          <w:rStyle w:val="Strong"/>
-          <w:rFonts w:cstheme="minorHAnsi"/>
-          <w:sz w:val="40"/>
-          <w:szCs w:val="40"/>
-        </w:rPr>
-      </w:pPr>
       <w:r>
         <w:rPr>
           <w:rFonts w:cstheme="minorHAnsi"/>
@@ -21079,20 +20981,19 @@
           <w:sz w:val="40"/>
           <w:szCs w:val="40"/>
         </w:rPr>
-        <w:lastRenderedPageBreak/>
         <w:drawing>
-          <wp:anchor distT="0" distB="0" distL="114300" distR="114300" simplePos="0" relativeHeight="251661312" behindDoc="0" locked="0" layoutInCell="1" allowOverlap="1" wp14:anchorId="626A23DD" wp14:editId="4D346397">
+          <wp:anchor distT="0" distB="0" distL="114300" distR="114300" simplePos="0" relativeHeight="251660288" behindDoc="0" locked="0" layoutInCell="1" allowOverlap="1" wp14:anchorId="2AFFE94B" wp14:editId="6DDD72F7">
             <wp:simplePos x="0" y="0"/>
             <wp:positionH relativeFrom="column">
               <wp:posOffset>15240</wp:posOffset>
             </wp:positionH>
             <wp:positionV relativeFrom="paragraph">
-              <wp:posOffset>94418</wp:posOffset>
+              <wp:posOffset>78105</wp:posOffset>
             </wp:positionV>
             <wp:extent cx="6642100" cy="4151630"/>
             <wp:effectExtent l="0" t="0" r="0" b="1270"/>
             <wp:wrapNone/>
-            <wp:docPr id="2018759851" name="Picture 9" descr="A screenshot of a computer&#10;&#10;Description automatically generated"/>
+            <wp:docPr id="1304192395" name="Picture 8"/>
             <wp:cNvGraphicFramePr>
               <a:graphicFrameLocks xmlns:a="http://schemas.openxmlformats.org/drawingml/2006/main" noChangeAspect="1"/>
             </wp:cNvGraphicFramePr>
@@ -21100,7 +21001,7 @@
               <a:graphicData uri="http://schemas.openxmlformats.org/drawingml/2006/picture">
                 <pic:pic xmlns:pic="http://schemas.openxmlformats.org/drawingml/2006/picture">
                   <pic:nvPicPr>
-                    <pic:cNvPr id="2018759851" name="Picture 9" descr="A screenshot of a computer&#10;&#10;Description automatically generated"/>
+                    <pic:cNvPr id="1304192395" name="Picture 1304192395"/>
                     <pic:cNvPicPr/>
                   </pic:nvPicPr>
                   <pic:blipFill>
@@ -21246,6 +21147,193 @@
           <w:szCs w:val="40"/>
         </w:rPr>
       </w:pPr>
+    </w:p>
+    <w:p>
+      <w:pPr>
+        <w:jc w:val="center"/>
+        <w:rPr>
+          <w:rStyle w:val="Strong"/>
+          <w:rFonts w:cstheme="minorHAnsi"/>
+          <w:sz w:val="40"/>
+          <w:szCs w:val="40"/>
+        </w:rPr>
+      </w:pPr>
+      <w:r>
+        <w:rPr>
+          <w:rFonts w:cstheme="minorHAnsi"/>
+          <w:b/>
+          <w:bCs/>
+          <w:noProof/>
+          <w:sz w:val="40"/>
+          <w:szCs w:val="40"/>
+        </w:rPr>
+        <w:lastRenderedPageBreak/>
+        <w:drawing>
+          <wp:anchor distT="0" distB="0" distL="114300" distR="114300" simplePos="0" relativeHeight="251661312" behindDoc="0" locked="0" layoutInCell="1" allowOverlap="1" wp14:anchorId="626A23DD" wp14:editId="4D346397">
+            <wp:simplePos x="0" y="0"/>
+            <wp:positionH relativeFrom="column">
+              <wp:posOffset>15240</wp:posOffset>
+            </wp:positionH>
+            <wp:positionV relativeFrom="paragraph">
+              <wp:posOffset>94418</wp:posOffset>
+            </wp:positionV>
+            <wp:extent cx="6642100" cy="4151630"/>
+            <wp:effectExtent l="0" t="0" r="0" b="1270"/>
+            <wp:wrapNone/>
+            <wp:docPr id="2018759851" name="Picture 9" descr="A screenshot of a computer&#10;&#10;Description automatically generated"/>
+            <wp:cNvGraphicFramePr>
+              <a:graphicFrameLocks xmlns:a="http://schemas.openxmlformats.org/drawingml/2006/main" noChangeAspect="1"/>
+            </wp:cNvGraphicFramePr>
+            <a:graphic xmlns:a="http://schemas.openxmlformats.org/drawingml/2006/main">
+              <a:graphicData uri="http://schemas.openxmlformats.org/drawingml/2006/picture">
+                <pic:pic xmlns:pic="http://schemas.openxmlformats.org/drawingml/2006/picture">
+                  <pic:nvPicPr>
+                    <pic:cNvPr id="2018759851" name="Picture 9" descr="A screenshot of a computer&#10;&#10;Description automatically generated"/>
+                    <pic:cNvPicPr/>
+                  </pic:nvPicPr>
+                  <pic:blipFill>
+                    <a:blip r:embed="rId8" cstate="print">
+                      <a:extLst>
+                        <a:ext uri="{28A0092B-C50C-407E-A947-70E740481C1C}">
+                          <a14:useLocalDpi xmlns:a14="http://schemas.microsoft.com/office/drawing/2010/main" val="0"/>
+                        </a:ext>
+                      </a:extLst>
+                    </a:blip>
+                    <a:stretch>
+                      <a:fillRect/>
+                    </a:stretch>
+                  </pic:blipFill>
+                  <pic:spPr>
+                    <a:xfrm>
+                      <a:off x="0" y="0"/>
+                      <a:ext cx="6642100" cy="4151630"/>
+                    </a:xfrm>
+                    <a:prstGeom prst="rect">
+                      <a:avLst/>
+                    </a:prstGeom>
+                  </pic:spPr>
+                </pic:pic>
+              </a:graphicData>
+            </a:graphic>
+            <wp14:sizeRelH relativeFrom="page">
+              <wp14:pctWidth>0</wp14:pctWidth>
+            </wp14:sizeRelH>
+            <wp14:sizeRelV relativeFrom="page">
+              <wp14:pctHeight>0</wp14:pctHeight>
+            </wp14:sizeRelV>
+          </wp:anchor>
+        </w:drawing>
+      </w:r>
+    </w:p>
+    <w:p>
+      <w:pPr>
+        <w:jc w:val="center"/>
+        <w:rPr>
+          <w:rStyle w:val="Strong"/>
+          <w:rFonts w:cstheme="minorHAnsi"/>
+          <w:sz w:val="40"/>
+          <w:szCs w:val="40"/>
+        </w:rPr>
+      </w:pPr>
+    </w:p>
+    <w:p>
+      <w:pPr>
+        <w:jc w:val="center"/>
+        <w:rPr>
+          <w:rStyle w:val="Strong"/>
+          <w:rFonts w:cstheme="minorHAnsi"/>
+          <w:sz w:val="40"/>
+          <w:szCs w:val="40"/>
+        </w:rPr>
+      </w:pPr>
+    </w:p>
+    <w:p>
+      <w:pPr>
+        <w:jc w:val="center"/>
+        <w:rPr>
+          <w:rStyle w:val="Strong"/>
+          <w:rFonts w:cstheme="minorHAnsi"/>
+          <w:sz w:val="40"/>
+          <w:szCs w:val="40"/>
+        </w:rPr>
+      </w:pPr>
+    </w:p>
+    <w:p>
+      <w:pPr>
+        <w:jc w:val="center"/>
+        <w:rPr>
+          <w:rStyle w:val="Strong"/>
+          <w:rFonts w:cstheme="minorHAnsi"/>
+          <w:sz w:val="40"/>
+          <w:szCs w:val="40"/>
+        </w:rPr>
+      </w:pPr>
+    </w:p>
+    <w:p>
+      <w:pPr>
+        <w:jc w:val="center"/>
+        <w:rPr>
+          <w:rStyle w:val="Strong"/>
+          <w:rFonts w:cstheme="minorHAnsi"/>
+          <w:sz w:val="40"/>
+          <w:szCs w:val="40"/>
+        </w:rPr>
+      </w:pPr>
+    </w:p>
+    <w:p>
+      <w:pPr>
+        <w:jc w:val="center"/>
+        <w:rPr>
+          <w:rStyle w:val="Strong"/>
+          <w:rFonts w:cstheme="minorHAnsi"/>
+          <w:sz w:val="40"/>
+          <w:szCs w:val="40"/>
+        </w:rPr>
+      </w:pPr>
+    </w:p>
+    <w:p>
+      <w:pPr>
+        <w:jc w:val="center"/>
+        <w:rPr>
+          <w:rStyle w:val="Strong"/>
+          <w:rFonts w:cstheme="minorHAnsi"/>
+          <w:sz w:val="40"/>
+          <w:szCs w:val="40"/>
+        </w:rPr>
+      </w:pPr>
+    </w:p>
+    <w:p>
+      <w:pPr>
+        <w:jc w:val="center"/>
+        <w:rPr>
+          <w:rStyle w:val="Strong"/>
+          <w:rFonts w:cstheme="minorHAnsi"/>
+          <w:sz w:val="40"/>
+          <w:szCs w:val="40"/>
+        </w:rPr>
+      </w:pPr>
+    </w:p>
+    <w:p>
+      <w:pPr>
+        <w:jc w:val="center"/>
+        <w:rPr>
+          <w:rStyle w:val="Strong"/>
+          <w:rFonts w:cstheme="minorHAnsi"/>
+          <w:sz w:val="40"/>
+          <w:szCs w:val="40"/>
+        </w:rPr>
+      </w:pPr>
+    </w:p>
+    <w:p>
+      <w:pPr>
+        <w:jc w:val="center"/>
+        <w:rPr>
+          <w:rStyle w:val="Strong"/>
+          <w:rFonts w:cstheme="minorHAnsi"/>
+          <w:sz w:val="40"/>
+          <w:szCs w:val="40"/>
+        </w:rPr>
+      </w:pPr>
       <w:r>
         <w:rPr>
           <w:rFonts w:cstheme="minorHAnsi"/>
@@ -21279,7 +21367,7 @@
                     <pic:cNvPicPr/>
                   </pic:nvPicPr>
                   <pic:blipFill>
-                    <a:blip r:embed="rId6" cstate="print">
+                    <a:blip r:embed="rId7" cstate="print">
                       <a:extLst>
                         <a:ext uri="{28A0092B-C50C-407E-A947-70E740481C1C}">
                           <a14:useLocalDpi xmlns:a14="http://schemas.microsoft.com/office/drawing/2010/main" val="0"/>
@@ -22094,6 +22182,41 @@
       <w:lang w:val="en-GB" w:eastAsia="en-GB"/>
     </w:rPr>
   </w:style>
+  <w:style w:type="character" w:styleId="Hyperlink">
+    <w:name w:val="Hyperlink"/>
+    <w:basedOn w:val="DefaultParagraphFont"/>
+    <w:uiPriority w:val="99"/>
+    <w:unhideWhenUsed/>
+    <w:rsid w:val="003004A1"/>
+    <w:rPr>
+      <w:color w:val="0563C1" w:themeColor="hyperlink"/>
+      <w:u w:val="single"/>
+    </w:rPr>
+  </w:style>
+  <w:style w:type="character" w:styleId="UnresolvedMention">
+    <w:name w:val="Unresolved Mention"/>
+    <w:basedOn w:val="DefaultParagraphFont"/>
+    <w:uiPriority w:val="99"/>
+    <w:semiHidden/>
+    <w:unhideWhenUsed/>
+    <w:rsid w:val="003004A1"/>
+    <w:rPr>
+      <w:color w:val="605E5C"/>
+      <w:shd w:val="clear" w:color="auto" w:fill="E1DFDD"/>
+    </w:rPr>
+  </w:style>
+  <w:style w:type="character" w:styleId="FollowedHyperlink">
+    <w:name w:val="FollowedHyperlink"/>
+    <w:basedOn w:val="DefaultParagraphFont"/>
+    <w:uiPriority w:val="99"/>
+    <w:semiHidden/>
+    <w:unhideWhenUsed/>
+    <w:rsid w:val="003004A1"/>
+    <w:rPr>
+      <w:color w:val="954F72" w:themeColor="followedHyperlink"/>
+      <w:u w:val="single"/>
+    </w:rPr>
+  </w:style>
 </w:styles>
 </file>
 

</xml_diff>